<commit_message>
Initial commit: Add code and documentation
</commit_message>
<xml_diff>
--- a/SQA_Filled_Project.docx
+++ b/SQA_Filled_Project.docx
@@ -56,12 +56,19 @@
       </w:r>
     </w:p>
     <w:p>
+      <w:pPr>
+        <w:pStyle w:val="ListParagraph"/>
+        <w:numPr>
+          <w:ilvl w:val="0"/>
+          <w:numId w:val="15"/>
+        </w:numPr>
+      </w:pPr>
       <w:r>
         <w:rPr>
           <w:b/>
           <w:bCs/>
         </w:rPr>
-        <w:t>1. Task 1: Requirements and Algorithm</w:t>
+        <w:t>Task 1: Requirements and Algorithm</w:t>
       </w:r>
       <w:r>
         <w:br/>
@@ -69,201 +76,23 @@
       <w:r>
         <w:t> </w:t>
       </w:r>
-      <w:r>
-        <w:t>1.1 Functional Requirements</w:t>
-      </w:r>
-      <w:r>
-        <w:br/>
-      </w:r>
-      <w:r>
-        <w:t> </w:t>
-      </w:r>
-      <w:r>
-        <w:t>1.2 Non-Functional Requirements</w:t>
-      </w:r>
-      <w:r>
-        <w:br/>
-      </w:r>
-      <w:r>
-        <w:t> </w:t>
-      </w:r>
-      <w:r>
-        <w:t>1.3 Algorithm (Pseudo-Code)</w:t>
-      </w:r>
-      <w:r>
-        <w:br/>
-      </w:r>
-      <w:r>
-        <w:t> </w:t>
-      </w:r>
-      <w:r>
-        <w:t>1.4 Flowgraph</w:t>
-      </w:r>
-      <w:r>
-        <w:br/>
-      </w:r>
-      <w:r>
-        <w:t> </w:t>
-      </w:r>
-      <w:r>
-        <w:t>1.5 Independent Paths</w:t>
-      </w:r>
-    </w:p>
-    <w:p>
       <w:r>
         <w:rPr>
           <w:b/>
           <w:bCs/>
+          <w:sz w:val="28"/>
+          <w:szCs w:val="28"/>
         </w:rPr>
-        <w:t>2. Task 2: Defect Density</w:t>
-      </w:r>
-    </w:p>
-    <w:p>
+        <w:t>1.1 Functional Requirements</w:t>
+      </w:r>
       <w:r>
         <w:rPr>
           <w:b/>
           <w:bCs/>
+          <w:sz w:val="28"/>
+          <w:szCs w:val="28"/>
         </w:rPr>
-        <w:t>3. Task 3: Test Cases &amp; Execution</w:t>
-      </w:r>
-      <w:r>
-        <w:br/>
-      </w:r>
-      <w:r>
-        <w:t> </w:t>
-      </w:r>
-      <w:r>
-        <w:t>3.1 Test Cases</w:t>
-      </w:r>
-      <w:r>
-        <w:br/>
-      </w:r>
-      <w:r>
-        <w:t> </w:t>
-      </w:r>
-      <w:r>
-        <w:t>3.2 Program Execution Screenshot</w:t>
-      </w:r>
-    </w:p>
-    <w:p>
-      <w:r>
-        <w:rPr>
-          <w:b/>
-          <w:bCs/>
-        </w:rPr>
-        <w:t>4. Task 4: Version Control (Git)</w:t>
-      </w:r>
-      <w:r>
-        <w:br/>
-      </w:r>
-      <w:r>
-        <w:t> </w:t>
-      </w:r>
-      <w:r>
-        <w:t>4.1 Git Commit History</w:t>
-      </w:r>
-      <w:r>
-        <w:br/>
-      </w:r>
-      <w:r>
-        <w:t> </w:t>
-      </w:r>
-      <w:r>
-        <w:t>4.2 Git Branches</w:t>
-      </w:r>
-    </w:p>
-    <w:p>
-      <w:r>
-        <w:rPr>
-          <w:b/>
-          <w:bCs/>
-        </w:rPr>
-        <w:t>5. Task 5: Issue Tracking</w:t>
-      </w:r>
-    </w:p>
-    <w:p>
-      <w:r>
-        <w:rPr>
-          <w:b/>
-          <w:bCs/>
-        </w:rPr>
-        <w:t>6. Task 6: Quality Improvement (CMMI)</w:t>
-      </w:r>
-    </w:p>
-    <w:p>
-      <w:r>
-        <w:br w:type="page"/>
-      </w:r>
-    </w:p>
-    <w:p>
-      <w:pPr>
-        <w:pStyle w:val="Heading1"/>
-      </w:pPr>
-      <w:r>
-        <w:lastRenderedPageBreak/>
-        <w:t>Task 1: Requirements &amp; Test Management</w:t>
-      </w:r>
-    </w:p>
-    <w:p>
-      <w:pPr>
-        <w:pStyle w:val="Heading2"/>
-      </w:pPr>
-      <w:r>
-        <w:t>1. Milestones</w:t>
-      </w:r>
-    </w:p>
-    <w:p>
-      <w:r>
-        <w:t>Milestone 1: Requirements Freeze – 15 Dec 2025</w:t>
-      </w:r>
-      <w:r>
-        <w:br/>
-        <w:t>Relevance: Defines scope clearly and prevents late changes.</w:t>
-      </w:r>
-      <w:r>
-        <w:br/>
-      </w:r>
-    </w:p>
-    <w:p>
-      <w:r>
-        <w:t>Milestone 2: Beta Release – 30 Dec 2025</w:t>
-      </w:r>
-      <w:r>
-        <w:br/>
-        <w:t>Relevance: Allows full testing cycle and defect detection.</w:t>
-      </w:r>
-      <w:r>
-        <w:br/>
-      </w:r>
-    </w:p>
-    <w:p>
-      <w:pPr>
-        <w:pStyle w:val="Heading2"/>
-      </w:pPr>
-      <w:r>
-        <w:t>2. Functional Requirements</w:t>
-      </w:r>
-    </w:p>
-    <w:p>
-      <w:pPr>
-        <w:pStyle w:val="Heading2"/>
-        <w:rPr>
-          <w:b w:val="0"/>
-          <w:bCs w:val="0"/>
-          <w:color w:val="000000" w:themeColor="text1"/>
-          <w:sz w:val="22"/>
-          <w:szCs w:val="22"/>
-        </w:rPr>
-      </w:pPr>
-      <w:r>
-        <w:rPr>
-          <w:b w:val="0"/>
-          <w:bCs w:val="0"/>
-          <w:color w:val="000000" w:themeColor="text1"/>
-          <w:sz w:val="22"/>
-          <w:szCs w:val="22"/>
-        </w:rPr>
-        <w:t>Functional Requirements:</w:t>
+        <w:t>:</w:t>
       </w:r>
     </w:p>
     <w:p>
@@ -367,7 +196,51 @@
           <w:sz w:val="22"/>
           <w:szCs w:val="22"/>
         </w:rPr>
-        <w:t>The system shall print the result for every student.</w:t>
+        <w:t xml:space="preserve">The system </w:t>
+      </w:r>
+      <w:proofErr w:type="gramStart"/>
+      <w:r>
+        <w:rPr>
+          <w:b w:val="0"/>
+          <w:bCs w:val="0"/>
+          <w:color w:val="000000" w:themeColor="text1"/>
+          <w:sz w:val="22"/>
+          <w:szCs w:val="22"/>
+        </w:rPr>
+        <w:t>shall</w:t>
+      </w:r>
+      <w:proofErr w:type="gramEnd"/>
+      <w:r>
+        <w:rPr>
+          <w:b w:val="0"/>
+          <w:bCs w:val="0"/>
+          <w:color w:val="000000" w:themeColor="text1"/>
+          <w:sz w:val="22"/>
+          <w:szCs w:val="22"/>
+        </w:rPr>
+        <w:t xml:space="preserve"> print the </w:t>
+      </w:r>
+      <w:proofErr w:type="gramStart"/>
+      <w:r>
+        <w:rPr>
+          <w:b w:val="0"/>
+          <w:bCs w:val="0"/>
+          <w:color w:val="000000" w:themeColor="text1"/>
+          <w:sz w:val="22"/>
+          <w:szCs w:val="22"/>
+        </w:rPr>
+        <w:t>result</w:t>
+      </w:r>
+      <w:proofErr w:type="gramEnd"/>
+      <w:r>
+        <w:rPr>
+          <w:b w:val="0"/>
+          <w:bCs w:val="0"/>
+          <w:color w:val="000000" w:themeColor="text1"/>
+          <w:sz w:val="22"/>
+          <w:szCs w:val="22"/>
+        </w:rPr>
+        <w:t xml:space="preserve"> for every student.</w:t>
       </w:r>
     </w:p>
     <w:p>
@@ -393,12 +266,10 @@
           <w:sz w:val="22"/>
           <w:szCs w:val="22"/>
         </w:rPr>
-        <w:t>The system shall work even if a student has no grades.</w:t>
-      </w:r>
-    </w:p>
-    <w:p>
-      <w:pPr>
-        <w:pStyle w:val="Heading2"/>
+        <w:t xml:space="preserve">The system </w:t>
+      </w:r>
+      <w:proofErr w:type="gramStart"/>
+      <w:r>
         <w:rPr>
           <w:b w:val="0"/>
           <w:bCs w:val="0"/>
@@ -406,7 +277,9 @@
           <w:sz w:val="22"/>
           <w:szCs w:val="22"/>
         </w:rPr>
-      </w:pPr>
+        <w:t>shall</w:t>
+      </w:r>
+      <w:proofErr w:type="gramEnd"/>
       <w:r>
         <w:rPr>
           <w:b w:val="0"/>
@@ -415,7 +288,37 @@
           <w:sz w:val="22"/>
           <w:szCs w:val="22"/>
         </w:rPr>
-        <w:t>Non-Functional Requirements:</w:t>
+        <w:t xml:space="preserve"> work even if a student has no grades.</w:t>
+      </w:r>
+    </w:p>
+    <w:p/>
+    <w:p>
+      <w:pPr>
+        <w:pStyle w:val="ListParagraph"/>
+      </w:pPr>
+    </w:p>
+    <w:p>
+      <w:pPr>
+        <w:pStyle w:val="ListParagraph"/>
+        <w:numPr>
+          <w:ilvl w:val="1"/>
+          <w:numId w:val="15"/>
+        </w:numPr>
+        <w:rPr>
+          <w:b/>
+          <w:bCs/>
+          <w:sz w:val="28"/>
+          <w:szCs w:val="28"/>
+        </w:rPr>
+      </w:pPr>
+      <w:r>
+        <w:rPr>
+          <w:b/>
+          <w:bCs/>
+          <w:sz w:val="28"/>
+          <w:szCs w:val="28"/>
+        </w:rPr>
+        <w:t>Non-Functional Requirements</w:t>
       </w:r>
     </w:p>
     <w:p>
@@ -498,19 +401,30 @@
     </w:p>
     <w:p>
       <w:pPr>
-        <w:pStyle w:val="Heading2"/>
-      </w:pPr>
-      <w:r>
-        <w:t>3. Algorithm</w:t>
-      </w:r>
+        <w:ind w:left="720"/>
+      </w:pPr>
     </w:p>
     <w:p>
+      <w:pPr>
+        <w:pStyle w:val="ListParagraph"/>
+      </w:pPr>
       <w:r>
         <w:br/>
       </w:r>
       <w:r>
-        <w:br/>
-      </w:r>
+        <w:t> </w:t>
+      </w:r>
+      <w:r>
+        <w:rPr>
+          <w:b/>
+          <w:bCs/>
+          <w:sz w:val="28"/>
+          <w:szCs w:val="28"/>
+        </w:rPr>
+        <w:t>1.3 Algorithm (Pseudo-Code)</w:t>
+      </w:r>
+    </w:p>
+    <w:p>
       <w:r>
         <w:t>FOR each student IN students:</w:t>
       </w:r>
@@ -536,17 +450,18 @@
         <w:t xml:space="preserve">   FOR each grade IN </w:t>
       </w:r>
       <w:proofErr w:type="spellStart"/>
+      <w:proofErr w:type="gramStart"/>
       <w:r>
         <w:t>student.grades</w:t>
       </w:r>
       <w:proofErr w:type="spellEnd"/>
+      <w:proofErr w:type="gramEnd"/>
       <w:r>
         <w:t>:</w:t>
       </w:r>
     </w:p>
     <w:p>
       <w:r>
-        <w:lastRenderedPageBreak/>
         <w:t xml:space="preserve">      sum = sum + grade</w:t>
       </w:r>
     </w:p>
@@ -565,10 +480,12 @@
         <w:t xml:space="preserve">         </w:t>
       </w:r>
       <w:proofErr w:type="spellStart"/>
+      <w:proofErr w:type="gramStart"/>
       <w:r>
         <w:t>weak.append</w:t>
       </w:r>
       <w:proofErr w:type="spellEnd"/>
+      <w:proofErr w:type="gramEnd"/>
       <w:r>
         <w:t>(grade)</w:t>
       </w:r>
@@ -617,111 +534,50 @@
     </w:p>
     <w:p/>
     <w:p>
+      <w:pPr>
+        <w:pStyle w:val="ListParagraph"/>
+        <w:rPr>
+          <w:b/>
+          <w:bCs/>
+          <w:sz w:val="28"/>
+          <w:szCs w:val="28"/>
+        </w:rPr>
+      </w:pPr>
       <w:r>
         <w:t xml:space="preserve">   PRINT student.id, average, weak, status</w:t>
       </w:r>
       <w:r>
         <w:br/>
+      </w:r>
+      <w:r>
+        <w:t> </w:t>
+      </w:r>
+      <w:r>
+        <w:rPr>
+          <w:b/>
+          <w:bCs/>
+          <w:sz w:val="28"/>
+          <w:szCs w:val="28"/>
+        </w:rPr>
+        <w:t>1.4 Flowgraph</w:t>
+      </w:r>
+      <w:r>
+        <w:br/>
+      </w:r>
+      <w:r>
+        <w:t> </w:t>
+      </w:r>
+      <w:r>
+        <w:rPr>
+          <w:b/>
+          <w:bCs/>
+          <w:sz w:val="28"/>
+          <w:szCs w:val="28"/>
+        </w:rPr>
+        <w:t>1.5 Independent Paths</w:t>
       </w:r>
     </w:p>
     <w:p>
-      <w:pPr>
-        <w:pStyle w:val="Heading2"/>
-      </w:pPr>
-      <w:r>
-        <w:t>4. Flowgraph Description</w:t>
-      </w:r>
-    </w:p>
-    <w:p>
-      <w:r>
-        <w:br/>
-        <w:t>Node A: Start</w:t>
-      </w:r>
-      <w:r>
-        <w:br/>
-        <w:t>Node B: For each student (loop decision)</w:t>
-      </w:r>
-      <w:r>
-        <w:br/>
-        <w:t>Node C: For each grade (loop decision)</w:t>
-      </w:r>
-      <w:r>
-        <w:br/>
-        <w:t>Node D: If grade &lt; 50? (decision)</w:t>
-      </w:r>
-      <w:r>
-        <w:br/>
-        <w:t>Node E: Add weak module</w:t>
-      </w:r>
-      <w:r>
-        <w:br/>
-        <w:t>Node F: Compute average</w:t>
-      </w:r>
-      <w:r>
-        <w:br/>
-        <w:t>Node G: If average &lt; 50? (decision)</w:t>
-      </w:r>
-      <w:r>
-        <w:br/>
-        <w:t>Node H: Mark At Risk</w:t>
-      </w:r>
-      <w:r>
-        <w:br/>
-        <w:t>Node I: Mark OK</w:t>
-      </w:r>
-      <w:r>
-        <w:br/>
-        <w:t>Node J: End</w:t>
-      </w:r>
-      <w:r>
-        <w:br/>
-      </w:r>
-    </w:p>
-    <w:p>
-      <w:pPr>
-        <w:pStyle w:val="Heading2"/>
-        <w:rPr>
-          <w:rtl/>
-        </w:rPr>
-      </w:pPr>
-      <w:r>
-        <w:lastRenderedPageBreak/>
-        <w:t>5. Cyclomatic Complexity</w:t>
-      </w:r>
-    </w:p>
-    <w:p>
-      <w:r>
-        <w:t>Nodes (N) = 7</w:t>
-      </w:r>
-    </w:p>
-    <w:p>
-      <w:r>
-        <w:t>Edges (E) = 8</w:t>
-      </w:r>
-    </w:p>
-    <w:p/>
-    <w:p>
-      <w:r>
-        <w:t>Cyclomatic Complexity (V) = E – N + 2</w:t>
-      </w:r>
-    </w:p>
-    <w:p>
-      <w:r>
-        <w:t>V = 8 – 7 + 2 = 3</w:t>
-      </w:r>
-    </w:p>
-    <w:p>
-      <w:pPr>
-        <w:pStyle w:val="Heading2"/>
-      </w:pPr>
-      <w:r>
-        <w:t>6. Independent Paths</w:t>
-      </w:r>
-    </w:p>
-    <w:p>
-      <w:r>
-        <w:br/>
-      </w:r>
       <w:r>
         <w:t xml:space="preserve">Based on the flowgraph, the system has </w:t>
       </w:r>
@@ -737,12 +593,21 @@
       </w:r>
     </w:p>
     <w:p>
+      <w:proofErr w:type="gramStart"/>
       <w:r>
         <w:rPr>
           <w:b/>
           <w:bCs/>
         </w:rPr>
-        <w:t>Path 1:</w:t>
+        <w:t>Path</w:t>
+      </w:r>
+      <w:proofErr w:type="gramEnd"/>
+      <w:r>
+        <w:rPr>
+          <w:b/>
+          <w:bCs/>
+        </w:rPr>
+        <w:t xml:space="preserve"> 1:</w:t>
       </w:r>
     </w:p>
     <w:p>
@@ -890,6 +755,7 @@
         </w:numPr>
       </w:pPr>
       <w:r>
+        <w:lastRenderedPageBreak/>
         <w:t>The average is &lt; 50 (or = 0 when no grades).</w:t>
       </w:r>
     </w:p>
@@ -916,44 +782,210 @@
     </w:p>
     <w:p>
       <w:pPr>
-        <w:rPr>
-          <w:rtl/>
-        </w:rPr>
+        <w:pStyle w:val="ListParagraph"/>
       </w:pPr>
     </w:p>
     <w:p>
-      <w:r>
-        <w:br/>
+      <w:pPr>
+        <w:pStyle w:val="ListParagraph"/>
+        <w:numPr>
+          <w:ilvl w:val="0"/>
+          <w:numId w:val="15"/>
+        </w:numPr>
+        <w:rPr>
+          <w:b/>
+          <w:bCs/>
+          <w:sz w:val="28"/>
+          <w:szCs w:val="28"/>
+        </w:rPr>
+      </w:pPr>
+      <w:r>
+        <w:rPr>
+          <w:b/>
+          <w:bCs/>
+          <w:sz w:val="28"/>
+          <w:szCs w:val="28"/>
+        </w:rPr>
+        <w:t>Task 2: Defect Density</w:t>
       </w:r>
     </w:p>
     <w:p>
       <w:pPr>
-        <w:pStyle w:val="Heading2"/>
-      </w:pPr>
-      <w:r>
-        <w:lastRenderedPageBreak/>
-        <w:t>7. Test Cases</w:t>
-      </w:r>
+        <w:pStyle w:val="ListParagraph"/>
+        <w:rPr>
+          <w:b/>
+          <w:bCs/>
+          <w:sz w:val="28"/>
+          <w:szCs w:val="28"/>
+        </w:rPr>
+      </w:pPr>
     </w:p>
     <w:p>
       <w:pPr>
+        <w:pStyle w:val="ListParagraph"/>
+      </w:pPr>
+      <w:r>
+        <w:t>Defect Density = Defects / Lines of Code</w:t>
+      </w:r>
+    </w:p>
+    <w:p>
+      <w:pPr>
+        <w:pStyle w:val="ListParagraph"/>
+      </w:pPr>
+      <w:r>
+        <w:t>Defects = 3</w:t>
+      </w:r>
+    </w:p>
+    <w:p>
+      <w:pPr>
+        <w:pStyle w:val="ListParagraph"/>
+      </w:pPr>
+      <w:r>
+        <w:t>Lines of Code = 22</w:t>
+      </w:r>
+    </w:p>
+    <w:p>
+      <w:pPr>
+        <w:pStyle w:val="ListParagraph"/>
+      </w:pPr>
+      <w:r>
+        <w:t>Defect Density ≈ 3/22 = 0.13</w:t>
+      </w:r>
+    </w:p>
+    <w:p>
+      <w:pPr>
+        <w:pStyle w:val="Heading1"/>
+      </w:pPr>
+      <w:r>
+        <w:t>Task 2: Version Control &amp; Issue Tracking</w:t>
+      </w:r>
+    </w:p>
+    <w:p>
+      <w:r>
+        <w:t>Branch 1: feature/loop-change – modifies loop behavior and logging.</w:t>
+      </w:r>
+    </w:p>
+    <w:p>
+      <w:r>
+        <w:t>Branch 2: feature/if-change – modifies threshold from 50 to 55.</w:t>
+      </w:r>
+    </w:p>
+    <w:p>
+      <w:r>
+        <w:t>Issue Created: 'Bug: incorrect average when grades list empty'.</w:t>
+      </w:r>
+    </w:p>
+    <w:p>
+      <w:r>
+        <w:t>Issue Tracking: Created → Assigned → Resolved → Closed.</w:t>
+      </w:r>
+    </w:p>
+    <w:p>
+      <w:pPr>
+        <w:pStyle w:val="ListParagraph"/>
+      </w:pPr>
+    </w:p>
+    <w:p>
+      <w:pPr>
+        <w:pStyle w:val="ListParagraph"/>
+      </w:pPr>
+    </w:p>
+    <w:p>
+      <w:pPr>
+        <w:pStyle w:val="ListParagraph"/>
+        <w:numPr>
+          <w:ilvl w:val="0"/>
+          <w:numId w:val="15"/>
+        </w:numPr>
+      </w:pPr>
+      <w:r>
         <w:rPr>
-          <w:sz w:val="20"/>
-          <w:szCs w:val="20"/>
+          <w:b/>
+          <w:bCs/>
+          <w:sz w:val="28"/>
+          <w:szCs w:val="28"/>
         </w:rPr>
-      </w:pPr>
+        <w:t>Task 3: Test Cases &amp; Execution</w:t>
+      </w:r>
+      <w:r>
+        <w:br/>
+      </w:r>
+      <w:r>
+        <w:t> </w:t>
+      </w:r>
       <w:r>
         <w:rPr>
-          <w:sz w:val="20"/>
-          <w:szCs w:val="20"/>
+          <w:b/>
+          <w:bCs/>
+          <w:sz w:val="28"/>
+          <w:szCs w:val="28"/>
         </w:rPr>
-        <w:br/>
+        <w:t>3.1 Test Cases</w:t>
+      </w:r>
+    </w:p>
+    <w:p>
+      <w:pPr>
+        <w:pStyle w:val="ListParagraph"/>
+      </w:pPr>
+      <w:r>
+        <w:t>TC1: Input: [60, 70] Expected: avg=65, weak</w:t>
+      </w:r>
+      <w:proofErr w:type="gramStart"/>
+      <w:r>
+        <w:t>=[</w:t>
+      </w:r>
+      <w:proofErr w:type="gramEnd"/>
+      <w:r>
+        <w:t>], status=OK</w:t>
+      </w:r>
+    </w:p>
+    <w:p>
+      <w:pPr>
+        <w:pStyle w:val="ListParagraph"/>
+      </w:pPr>
+    </w:p>
+    <w:p>
+      <w:pPr>
+        <w:pStyle w:val="ListParagraph"/>
+      </w:pPr>
+      <w:r>
+        <w:t>TC2: Input: [40, 45] Expected: avg=42.5, weak</w:t>
+      </w:r>
+      <w:proofErr w:type="gramStart"/>
+      <w:r>
+        <w:t>=[</w:t>
+      </w:r>
+      <w:proofErr w:type="gramEnd"/>
+      <w:r>
+        <w:t>40,45], status=At Risk</w:t>
+      </w:r>
+    </w:p>
+    <w:p>
+      <w:pPr>
+        <w:pStyle w:val="ListParagraph"/>
+      </w:pPr>
+    </w:p>
+    <w:p>
+      <w:pPr>
+        <w:pStyle w:val="ListParagraph"/>
+      </w:pPr>
+      <w:r>
+        <w:t>TC3: Input: [] Expected: avg=0, weak</w:t>
+      </w:r>
+      <w:proofErr w:type="gramStart"/>
+      <w:r>
+        <w:t>=[</w:t>
+      </w:r>
+      <w:proofErr w:type="gramEnd"/>
+      <w:r>
+        <w:t>], status=At Risk</w:t>
       </w:r>
     </w:p>
     <w:tbl>
       <w:tblPr>
         <w:tblStyle w:val="TableGrid"/>
         <w:tblW w:w="9265" w:type="dxa"/>
+        <w:tblInd w:w="-5" w:type="dxa"/>
         <w:tblLook w:val="04A0" w:firstRow="1" w:lastRow="0" w:firstColumn="1" w:lastColumn="0" w:noHBand="0" w:noVBand="1"/>
       </w:tblPr>
       <w:tblGrid>
@@ -1427,325 +1459,1045 @@
     </w:tbl>
     <w:p>
       <w:pPr>
+        <w:pStyle w:val="ListParagraph"/>
         <w:rPr>
-          <w:sz w:val="20"/>
-          <w:szCs w:val="20"/>
+          <w:b/>
+          <w:bCs/>
+          <w:sz w:val="28"/>
+          <w:szCs w:val="28"/>
         </w:rPr>
       </w:pPr>
+      <w:r>
+        <w:br/>
+      </w:r>
+      <w:r>
+        <w:t> </w:t>
+      </w:r>
+      <w:r>
+        <w:rPr>
+          <w:b/>
+          <w:bCs/>
+          <w:sz w:val="28"/>
+          <w:szCs w:val="28"/>
+        </w:rPr>
+        <w:t>3.2 Program Execution Screenshot</w:t>
+      </w:r>
     </w:p>
     <w:p>
       <w:pPr>
+        <w:pStyle w:val="ListParagraph"/>
         <w:rPr>
-          <w:rtl/>
+          <w:b/>
+          <w:bCs/>
+          <w:sz w:val="28"/>
+          <w:szCs w:val="28"/>
         </w:rPr>
       </w:pPr>
     </w:p>
     <w:p>
       <w:pPr>
+        <w:pStyle w:val="ListParagraph"/>
         <w:rPr>
-          <w:sz w:val="24"/>
-          <w:szCs w:val="24"/>
-          <w:rtl/>
+          <w:b/>
+          <w:bCs/>
+          <w:sz w:val="28"/>
+          <w:szCs w:val="28"/>
         </w:rPr>
       </w:pPr>
       <w:r>
         <w:rPr>
-          <w:sz w:val="24"/>
-          <w:szCs w:val="24"/>
+          <w:b/>
+          <w:bCs/>
+          <w:sz w:val="28"/>
+          <w:szCs w:val="28"/>
         </w:rPr>
-        <w:t>Task 2: Defect Density</w:t>
-      </w:r>
-      <w:r>
+        <w:lastRenderedPageBreak/>
+        <w:drawing>
+          <wp:inline distT="0" distB="0" distL="0" distR="0" wp14:anchorId="5EF551AE" wp14:editId="26911B30">
+            <wp:extent cx="5486400" cy="2504440"/>
+            <wp:effectExtent l="0" t="0" r="0" b="0"/>
+            <wp:docPr id="1612945494" name="Picture 3" descr="A screenshot of a computer program&#10;&#10;AI-generated content may be incorrect."/>
+            <wp:cNvGraphicFramePr>
+              <a:graphicFrameLocks xmlns:a="http://schemas.openxmlformats.org/drawingml/2006/main" noChangeAspect="1"/>
+            </wp:cNvGraphicFramePr>
+            <a:graphic xmlns:a="http://schemas.openxmlformats.org/drawingml/2006/main">
+              <a:graphicData uri="http://schemas.openxmlformats.org/drawingml/2006/picture">
+                <pic:pic xmlns:pic="http://schemas.openxmlformats.org/drawingml/2006/picture">
+                  <pic:nvPicPr>
+                    <pic:cNvPr id="1612945494" name="Picture 3" descr="A screenshot of a computer program&#10;&#10;AI-generated content may be incorrect."/>
+                    <pic:cNvPicPr>
+                      <a:picLocks noChangeAspect="1" noChangeArrowheads="1"/>
+                    </pic:cNvPicPr>
+                  </pic:nvPicPr>
+                  <pic:blipFill>
+                    <a:blip r:embed="rId8">
+                      <a:extLst>
+                        <a:ext uri="{28A0092B-C50C-407E-A947-70E740481C1C}">
+                          <a14:useLocalDpi xmlns:a14="http://schemas.microsoft.com/office/drawing/2010/main" val="0"/>
+                        </a:ext>
+                      </a:extLst>
+                    </a:blip>
+                    <a:srcRect/>
+                    <a:stretch>
+                      <a:fillRect/>
+                    </a:stretch>
+                  </pic:blipFill>
+                  <pic:spPr bwMode="auto">
+                    <a:xfrm>
+                      <a:off x="0" y="0"/>
+                      <a:ext cx="5486400" cy="2504440"/>
+                    </a:xfrm>
+                    <a:prstGeom prst="rect">
+                      <a:avLst/>
+                    </a:prstGeom>
+                    <a:noFill/>
+                    <a:ln>
+                      <a:noFill/>
+                    </a:ln>
+                  </pic:spPr>
+                </pic:pic>
+              </a:graphicData>
+            </a:graphic>
+          </wp:inline>
+        </w:drawing>
+      </w:r>
+    </w:p>
+    <w:p>
+      <w:pPr>
         <w:rPr>
-          <w:rFonts w:hint="cs"/>
-          <w:sz w:val="24"/>
-          <w:szCs w:val="24"/>
-          <w:rtl/>
+          <w:b/>
+          <w:bCs/>
+        </w:rPr>
+      </w:pPr>
+    </w:p>
+    <w:p>
+      <w:pPr>
+        <w:pStyle w:val="ListParagraph"/>
+        <w:numPr>
+          <w:ilvl w:val="0"/>
+          <w:numId w:val="15"/>
+        </w:numPr>
+        <w:rPr>
+          <w:b/>
+          <w:bCs/>
+          <w:sz w:val="28"/>
+          <w:szCs w:val="28"/>
+        </w:rPr>
+      </w:pPr>
+      <w:r>
+        <w:rPr>
+          <w:b/>
+          <w:bCs/>
+          <w:sz w:val="28"/>
+          <w:szCs w:val="28"/>
+        </w:rPr>
+        <w:t>Task 4: Version Control (Git)</w:t>
+      </w:r>
+      <w:r>
+        <w:rPr>
+          <w:b/>
+          <w:bCs/>
+          <w:sz w:val="28"/>
+          <w:szCs w:val="28"/>
+        </w:rPr>
+        <w:br/>
+      </w:r>
+      <w:r>
+        <w:rPr>
+          <w:b/>
+          <w:bCs/>
+          <w:sz w:val="28"/>
+          <w:szCs w:val="28"/>
+        </w:rPr>
+        <w:t> </w:t>
+      </w:r>
+      <w:r>
+        <w:rPr>
+          <w:b/>
+          <w:bCs/>
+          <w:sz w:val="28"/>
+          <w:szCs w:val="28"/>
+        </w:rPr>
+        <w:t>4.1 Git Commit History</w:t>
+      </w:r>
+    </w:p>
+    <w:p>
+      <w:pPr>
+        <w:pStyle w:val="ListParagraph"/>
+      </w:pPr>
+      <w:r>
+        <w:rPr>
+          <w:noProof/>
+        </w:rPr>
+        <w:drawing>
+          <wp:inline distT="0" distB="0" distL="0" distR="0" wp14:anchorId="2E3D2CB2" wp14:editId="7BE86A73">
+            <wp:extent cx="5052498" cy="2027096"/>
+            <wp:effectExtent l="0" t="0" r="0" b="0"/>
+            <wp:docPr id="2033689524" name="Picture 1" descr="A computer screen shot of a program&#10;&#10;AI-generated content may be incorrect."/>
+            <wp:cNvGraphicFramePr>
+              <a:graphicFrameLocks xmlns:a="http://schemas.openxmlformats.org/drawingml/2006/main" noChangeAspect="1"/>
+            </wp:cNvGraphicFramePr>
+            <a:graphic xmlns:a="http://schemas.openxmlformats.org/drawingml/2006/main">
+              <a:graphicData uri="http://schemas.openxmlformats.org/drawingml/2006/picture">
+                <pic:pic xmlns:pic="http://schemas.openxmlformats.org/drawingml/2006/picture">
+                  <pic:nvPicPr>
+                    <pic:cNvPr id="1287169376" name="Picture 1" descr="A computer screen shot of a program&#10;&#10;AI-generated content may be incorrect."/>
+                    <pic:cNvPicPr/>
+                  </pic:nvPicPr>
+                  <pic:blipFill>
+                    <a:blip r:embed="rId9"/>
+                    <a:stretch>
+                      <a:fillRect/>
+                    </a:stretch>
+                  </pic:blipFill>
+                  <pic:spPr>
+                    <a:xfrm>
+                      <a:off x="0" y="0"/>
+                      <a:ext cx="5052498" cy="2027096"/>
+                    </a:xfrm>
+                    <a:prstGeom prst="rect">
+                      <a:avLst/>
+                    </a:prstGeom>
+                  </pic:spPr>
+                </pic:pic>
+              </a:graphicData>
+            </a:graphic>
+          </wp:inline>
+        </w:drawing>
+      </w:r>
+    </w:p>
+    <w:p>
+      <w:pPr>
+        <w:pStyle w:val="ListParagraph"/>
+      </w:pPr>
+      <w:r>
+        <w:drawing>
+          <wp:inline distT="0" distB="0" distL="0" distR="0" wp14:anchorId="33663E85" wp14:editId="57DC1FD9">
+            <wp:extent cx="5486400" cy="920115"/>
+            <wp:effectExtent l="0" t="0" r="0" b="0"/>
+            <wp:docPr id="1520432742" name="Picture 1" descr="A black screen with white text&#10;&#10;AI-generated content may be incorrect."/>
+            <wp:cNvGraphicFramePr>
+              <a:graphicFrameLocks xmlns:a="http://schemas.openxmlformats.org/drawingml/2006/main" noChangeAspect="1"/>
+            </wp:cNvGraphicFramePr>
+            <a:graphic xmlns:a="http://schemas.openxmlformats.org/drawingml/2006/main">
+              <a:graphicData uri="http://schemas.openxmlformats.org/drawingml/2006/picture">
+                <pic:pic xmlns:pic="http://schemas.openxmlformats.org/drawingml/2006/picture">
+                  <pic:nvPicPr>
+                    <pic:cNvPr id="1935068138" name="Picture 1" descr="A black screen with white text&#10;&#10;AI-generated content may be incorrect."/>
+                    <pic:cNvPicPr/>
+                  </pic:nvPicPr>
+                  <pic:blipFill>
+                    <a:blip r:embed="rId10"/>
+                    <a:stretch>
+                      <a:fillRect/>
+                    </a:stretch>
+                  </pic:blipFill>
+                  <pic:spPr>
+                    <a:xfrm>
+                      <a:off x="0" y="0"/>
+                      <a:ext cx="5486400" cy="920115"/>
+                    </a:xfrm>
+                    <a:prstGeom prst="rect">
+                      <a:avLst/>
+                    </a:prstGeom>
+                  </pic:spPr>
+                </pic:pic>
+              </a:graphicData>
+            </a:graphic>
+          </wp:inline>
+        </w:drawing>
+      </w:r>
+      <w:r>
+        <w:br/>
+      </w:r>
+    </w:p>
+    <w:p>
+      <w:pPr>
+        <w:pStyle w:val="ListParagraph"/>
+      </w:pPr>
+    </w:p>
+    <w:p>
+      <w:pPr>
+        <w:pStyle w:val="ListParagraph"/>
+      </w:pPr>
+    </w:p>
+    <w:p>
+      <w:pPr>
+        <w:pStyle w:val="ListParagraph"/>
+      </w:pPr>
+    </w:p>
+    <w:p>
+      <w:pPr>
+        <w:pStyle w:val="ListParagraph"/>
+      </w:pPr>
+    </w:p>
+    <w:p>
+      <w:pPr>
+        <w:pStyle w:val="ListParagraph"/>
+      </w:pPr>
+    </w:p>
+    <w:p>
+      <w:pPr>
+        <w:pStyle w:val="ListParagraph"/>
+      </w:pPr>
+    </w:p>
+    <w:p>
+      <w:pPr>
+        <w:pStyle w:val="ListParagraph"/>
+      </w:pPr>
+    </w:p>
+    <w:p>
+      <w:pPr>
+        <w:pStyle w:val="ListParagraph"/>
+      </w:pPr>
+    </w:p>
+    <w:p>
+      <w:pPr>
+        <w:pStyle w:val="ListParagraph"/>
+        <w:rPr>
+          <w:b/>
+          <w:bCs/>
+          <w:sz w:val="28"/>
+          <w:szCs w:val="28"/>
+        </w:rPr>
+      </w:pPr>
+      <w:r>
+        <w:lastRenderedPageBreak/>
+        <w:t> </w:t>
+      </w:r>
+      <w:r>
+        <w:rPr>
+          <w:b/>
+          <w:bCs/>
+          <w:sz w:val="28"/>
+          <w:szCs w:val="28"/>
+        </w:rPr>
+        <w:t>4.2 Git Branches</w:t>
+      </w:r>
+    </w:p>
+    <w:p>
+      <w:pPr>
+        <w:pStyle w:val="ListParagraph"/>
+        <w:rPr>
+          <w:b/>
+          <w:bCs/>
+          <w:sz w:val="28"/>
+          <w:szCs w:val="28"/>
+        </w:rPr>
+      </w:pPr>
+    </w:p>
+    <w:p>
+      <w:pPr>
+        <w:pStyle w:val="ListParagraph"/>
+      </w:pPr>
+      <w:r>
+        <w:t>Branch 1: feature</w:t>
+      </w:r>
+      <w:r>
+        <w:t>:</w:t>
+      </w:r>
+      <w:r>
+        <w:t xml:space="preserve"> </w:t>
+      </w:r>
+      <w:r>
+        <w:t>loop</w:t>
+      </w:r>
+      <w:r>
+        <w:t xml:space="preserve"> </w:t>
+      </w:r>
+      <w:r>
+        <w:t>change modifies loop behavior and logging.</w:t>
+      </w:r>
+    </w:p>
+    <w:p>
+      <w:pPr>
+        <w:pStyle w:val="ListParagraph"/>
+        <w:rPr>
+          <w:b/>
+          <w:bCs/>
+          <w:sz w:val="28"/>
+          <w:szCs w:val="28"/>
+        </w:rPr>
+      </w:pPr>
+    </w:p>
+    <w:p>
+      <w:pPr>
+        <w:pStyle w:val="ListParagraph"/>
+      </w:pPr>
+      <w:r>
+        <w:drawing>
+          <wp:inline distT="0" distB="0" distL="0" distR="0" wp14:anchorId="5C12E292" wp14:editId="129228F6">
+            <wp:extent cx="5486400" cy="712470"/>
+            <wp:effectExtent l="0" t="0" r="0" b="0"/>
+            <wp:docPr id="1430432158" name="Picture 1" descr="A black background with white text&#10;&#10;AI-generated content may be incorrect."/>
+            <wp:cNvGraphicFramePr>
+              <a:graphicFrameLocks xmlns:a="http://schemas.openxmlformats.org/drawingml/2006/main" noChangeAspect="1"/>
+            </wp:cNvGraphicFramePr>
+            <a:graphic xmlns:a="http://schemas.openxmlformats.org/drawingml/2006/main">
+              <a:graphicData uri="http://schemas.openxmlformats.org/drawingml/2006/picture">
+                <pic:pic xmlns:pic="http://schemas.openxmlformats.org/drawingml/2006/picture">
+                  <pic:nvPicPr>
+                    <pic:cNvPr id="1357963847" name="Picture 1" descr="A black background with white text&#10;&#10;AI-generated content may be incorrect."/>
+                    <pic:cNvPicPr/>
+                  </pic:nvPicPr>
+                  <pic:blipFill>
+                    <a:blip r:embed="rId11"/>
+                    <a:stretch>
+                      <a:fillRect/>
+                    </a:stretch>
+                  </pic:blipFill>
+                  <pic:spPr>
+                    <a:xfrm>
+                      <a:off x="0" y="0"/>
+                      <a:ext cx="5486400" cy="712470"/>
+                    </a:xfrm>
+                    <a:prstGeom prst="rect">
+                      <a:avLst/>
+                    </a:prstGeom>
+                  </pic:spPr>
+                </pic:pic>
+              </a:graphicData>
+            </a:graphic>
+          </wp:inline>
+        </w:drawing>
+      </w:r>
+    </w:p>
+    <w:p>
+      <w:pPr>
+        <w:pStyle w:val="ListParagraph"/>
+      </w:pPr>
+    </w:p>
+    <w:p>
+      <w:r>
+        <w:t xml:space="preserve">              </w:t>
+      </w:r>
+      <w:r>
+        <w:t>Branch 2: feature:</w:t>
+      </w:r>
+      <w:r>
+        <w:t xml:space="preserve"> </w:t>
+      </w:r>
+      <w:r>
+        <w:t>if</w:t>
+      </w:r>
+      <w:r>
+        <w:t xml:space="preserve"> </w:t>
+      </w:r>
+      <w:r>
+        <w:t>change modifies threshold from 50 to 55.</w:t>
+      </w:r>
+    </w:p>
+    <w:p>
+      <w:pPr>
+        <w:pStyle w:val="ListParagraph"/>
+      </w:pPr>
+      <w:r>
+        <w:rPr>
+          <w:rFonts w:ascii="Segoe UI Emoji" w:hAnsi="Segoe UI Emoji" w:cs="Segoe UI Emoji"/>
+          <w:b/>
+          <w:bCs/>
+        </w:rPr>
+        <w:drawing>
+          <wp:inline distT="0" distB="0" distL="0" distR="0" wp14:anchorId="2F10D3F3" wp14:editId="339FD371">
+            <wp:extent cx="4930567" cy="1044030"/>
+            <wp:effectExtent l="0" t="0" r="3810" b="3810"/>
+            <wp:docPr id="508529669" name="Picture 1" descr="A black screen with white text&#10;&#10;AI-generated content may be incorrect."/>
+            <wp:cNvGraphicFramePr>
+              <a:graphicFrameLocks xmlns:a="http://schemas.openxmlformats.org/drawingml/2006/main" noChangeAspect="1"/>
+            </wp:cNvGraphicFramePr>
+            <a:graphic xmlns:a="http://schemas.openxmlformats.org/drawingml/2006/main">
+              <a:graphicData uri="http://schemas.openxmlformats.org/drawingml/2006/picture">
+                <pic:pic xmlns:pic="http://schemas.openxmlformats.org/drawingml/2006/picture">
+                  <pic:nvPicPr>
+                    <pic:cNvPr id="469448973" name="Picture 1" descr="A black screen with white text&#10;&#10;AI-generated content may be incorrect."/>
+                    <pic:cNvPicPr/>
+                  </pic:nvPicPr>
+                  <pic:blipFill>
+                    <a:blip r:embed="rId12"/>
+                    <a:stretch>
+                      <a:fillRect/>
+                    </a:stretch>
+                  </pic:blipFill>
+                  <pic:spPr>
+                    <a:xfrm>
+                      <a:off x="0" y="0"/>
+                      <a:ext cx="4930567" cy="1044030"/>
+                    </a:xfrm>
+                    <a:prstGeom prst="rect">
+                      <a:avLst/>
+                    </a:prstGeom>
+                  </pic:spPr>
+                </pic:pic>
+              </a:graphicData>
+            </a:graphic>
+          </wp:inline>
+        </w:drawing>
+      </w:r>
+    </w:p>
+    <w:p>
+      <w:pPr>
+        <w:pStyle w:val="ListParagraph"/>
+        <w:numPr>
+          <w:ilvl w:val="0"/>
+          <w:numId w:val="15"/>
+        </w:numPr>
+        <w:rPr>
+          <w:b/>
+          <w:bCs/>
+          <w:sz w:val="28"/>
+          <w:szCs w:val="28"/>
+        </w:rPr>
+      </w:pPr>
+      <w:r>
+        <w:rPr>
+          <w:b/>
+          <w:bCs/>
+          <w:sz w:val="28"/>
+          <w:szCs w:val="28"/>
+        </w:rPr>
+        <w:t>Task 5: Issue Tracking</w:t>
+      </w:r>
+    </w:p>
+    <w:p>
+      <w:pPr>
+        <w:pStyle w:val="ListParagraph"/>
+        <w:rPr>
+          <w:b/>
+          <w:bCs/>
+          <w:sz w:val="28"/>
+          <w:szCs w:val="28"/>
+        </w:rPr>
+      </w:pPr>
+      <w:r>
+        <w:rPr>
+          <w:b/>
+          <w:bCs/>
+          <w:sz w:val="28"/>
+          <w:szCs w:val="28"/>
+        </w:rPr>
+        <w:t xml:space="preserve">5.1 </w:t>
+      </w:r>
+      <w:r>
+        <w:rPr>
+          <w:b/>
+          <w:bCs/>
+          <w:sz w:val="28"/>
+          <w:szCs w:val="28"/>
+        </w:rPr>
+        <w:t>GitHub Issue Screenshot</w:t>
+      </w:r>
+      <w:r>
+        <w:rPr>
+          <w:b/>
+          <w:bCs/>
+          <w:sz w:val="28"/>
+          <w:szCs w:val="28"/>
         </w:rPr>
         <w:t>:</w:t>
       </w:r>
     </w:p>
     <w:p>
       <w:pPr>
+        <w:pStyle w:val="ListParagraph"/>
         <w:rPr>
-          <w:sz w:val="24"/>
-          <w:szCs w:val="24"/>
+          <w:b/>
+          <w:bCs/>
+          <w:sz w:val="28"/>
+          <w:szCs w:val="28"/>
         </w:rPr>
       </w:pPr>
       <w:r>
-        <w:rPr>
-          <w:sz w:val="24"/>
-          <w:szCs w:val="24"/>
-        </w:rPr>
-        <w:t>Defect Density = Defects / Lines of Code</w:t>
+        <w:drawing>
+          <wp:inline distT="0" distB="0" distL="0" distR="0" wp14:anchorId="6A7BF121" wp14:editId="6FE8623A">
+            <wp:extent cx="5486400" cy="1147445"/>
+            <wp:effectExtent l="0" t="0" r="0" b="0"/>
+            <wp:docPr id="475346612" name="Picture 1" descr="A computer screen with white text&#10;&#10;AI-generated content may be incorrect."/>
+            <wp:cNvGraphicFramePr>
+              <a:graphicFrameLocks xmlns:a="http://schemas.openxmlformats.org/drawingml/2006/main" noChangeAspect="1"/>
+            </wp:cNvGraphicFramePr>
+            <a:graphic xmlns:a="http://schemas.openxmlformats.org/drawingml/2006/main">
+              <a:graphicData uri="http://schemas.openxmlformats.org/drawingml/2006/picture">
+                <pic:pic xmlns:pic="http://schemas.openxmlformats.org/drawingml/2006/picture">
+                  <pic:nvPicPr>
+                    <pic:cNvPr id="1783787865" name="Picture 1" descr="A computer screen with white text&#10;&#10;AI-generated content may be incorrect."/>
+                    <pic:cNvPicPr/>
+                  </pic:nvPicPr>
+                  <pic:blipFill>
+                    <a:blip r:embed="rId13"/>
+                    <a:stretch>
+                      <a:fillRect/>
+                    </a:stretch>
+                  </pic:blipFill>
+                  <pic:spPr>
+                    <a:xfrm>
+                      <a:off x="0" y="0"/>
+                      <a:ext cx="5486400" cy="1147445"/>
+                    </a:xfrm>
+                    <a:prstGeom prst="rect">
+                      <a:avLst/>
+                    </a:prstGeom>
+                  </pic:spPr>
+                </pic:pic>
+              </a:graphicData>
+            </a:graphic>
+          </wp:inline>
+        </w:drawing>
       </w:r>
     </w:p>
     <w:p>
       <w:pPr>
+        <w:pStyle w:val="ListParagraph"/>
         <w:rPr>
-          <w:sz w:val="24"/>
-          <w:szCs w:val="24"/>
+          <w:b/>
+          <w:bCs/>
+          <w:sz w:val="28"/>
+          <w:szCs w:val="28"/>
         </w:rPr>
       </w:pPr>
-      <w:r>
-        <w:rPr>
-          <w:sz w:val="24"/>
-          <w:szCs w:val="24"/>
-        </w:rPr>
-        <w:t>Defects = 3</w:t>
-      </w:r>
     </w:p>
     <w:p>
       <w:pPr>
         <w:rPr>
-          <w:sz w:val="24"/>
-          <w:szCs w:val="24"/>
+          <w:b/>
+          <w:bCs/>
         </w:rPr>
       </w:pPr>
-      <w:r>
-        <w:rPr>
-          <w:sz w:val="24"/>
-          <w:szCs w:val="24"/>
-        </w:rPr>
-        <w:t>Lines of Code = 22</w:t>
-      </w:r>
     </w:p>
     <w:p>
       <w:pPr>
+        <w:pStyle w:val="ListParagraph"/>
+        <w:numPr>
+          <w:ilvl w:val="0"/>
+          <w:numId w:val="15"/>
+        </w:numPr>
         <w:rPr>
-          <w:sz w:val="24"/>
-          <w:szCs w:val="24"/>
-          <w:rtl/>
+          <w:b/>
+          <w:bCs/>
         </w:rPr>
       </w:pPr>
       <w:r>
         <w:rPr>
-          <w:sz w:val="24"/>
-          <w:szCs w:val="24"/>
+          <w:b/>
+          <w:bCs/>
         </w:rPr>
-        <w:t>Defect Density ≈ 3/22 = 0.13</w:t>
+        <w:t>Task 6: Quality Improvement (CMMI)</w:t>
       </w:r>
     </w:p>
     <w:p>
-      <w:r>
-        <w:br w:type="page"/>
-      </w:r>
+      <w:pPr>
+        <w:pStyle w:val="ListParagraph"/>
+        <w:rPr>
+          <w:b/>
+          <w:bCs/>
+        </w:rPr>
+      </w:pPr>
     </w:p>
     <w:p>
       <w:pPr>
-        <w:pStyle w:val="Heading1"/>
-      </w:pPr>
-      <w:r>
-        <w:lastRenderedPageBreak/>
-        <w:t>Task 2: Version Control &amp; Issue Tracking</w:t>
+        <w:pStyle w:val="ListParagraph"/>
+      </w:pPr>
+      <w:r>
+        <w:t>To improve the quality of the Student Performance Analytics System, the CMMI model can be applied by defining the process, reviewing the algorithm, applying peer review, testing all cases, and documenting changes in Git. Continuous improvement is achieved by tracking defects and updating the algorithm.</w:t>
       </w:r>
     </w:p>
     <w:p>
       <w:r>
-        <w:t>Branch 1: feature/loop-change – modifies loop behavior and logging.</w:t>
-      </w:r>
+        <w:br w:type="page"/>
+      </w:r>
+    </w:p>
+    <w:p/>
+    <w:p>
+      <w:pPr>
+        <w:rPr>
+          <w:b/>
+          <w:bCs/>
+        </w:rPr>
+      </w:pPr>
     </w:p>
     <w:p>
       <w:r>
-        <w:t>Branch 2: feature/if-change – modifies threshold from 50 to 55.</w:t>
+        <w:rPr>
+          <w:b/>
+          <w:bCs/>
+        </w:rPr>
+        <w:t>Figure 2: Git Commit History</w:t>
+      </w:r>
+      <w:r>
+        <w:br/>
+      </w:r>
+      <w:r>
+        <w:rPr>
+          <w:noProof/>
+        </w:rPr>
+        <w:drawing>
+          <wp:inline distT="0" distB="0" distL="0" distR="0" wp14:anchorId="71B157B9" wp14:editId="5D954F3D">
+            <wp:extent cx="5052498" cy="2027096"/>
+            <wp:effectExtent l="0" t="0" r="0" b="0"/>
+            <wp:docPr id="1287169376" name="Picture 1" descr="A computer screen shot of a program&#10;&#10;AI-generated content may be incorrect."/>
+            <wp:cNvGraphicFramePr>
+              <a:graphicFrameLocks xmlns:a="http://schemas.openxmlformats.org/drawingml/2006/main" noChangeAspect="1"/>
+            </wp:cNvGraphicFramePr>
+            <a:graphic xmlns:a="http://schemas.openxmlformats.org/drawingml/2006/main">
+              <a:graphicData uri="http://schemas.openxmlformats.org/drawingml/2006/picture">
+                <pic:pic xmlns:pic="http://schemas.openxmlformats.org/drawingml/2006/picture">
+                  <pic:nvPicPr>
+                    <pic:cNvPr id="1287169376" name="Picture 1" descr="A computer screen shot of a program&#10;&#10;AI-generated content may be incorrect."/>
+                    <pic:cNvPicPr/>
+                  </pic:nvPicPr>
+                  <pic:blipFill>
+                    <a:blip r:embed="rId9"/>
+                    <a:stretch>
+                      <a:fillRect/>
+                    </a:stretch>
+                  </pic:blipFill>
+                  <pic:spPr>
+                    <a:xfrm>
+                      <a:off x="0" y="0"/>
+                      <a:ext cx="5052498" cy="2027096"/>
+                    </a:xfrm>
+                    <a:prstGeom prst="rect">
+                      <a:avLst/>
+                    </a:prstGeom>
+                  </pic:spPr>
+                </pic:pic>
+              </a:graphicData>
+            </a:graphic>
+          </wp:inline>
+        </w:drawing>
       </w:r>
     </w:p>
     <w:p>
       <w:r>
-        <w:t>Issue Created: 'Bug: incorrect average when grades list empty'.</w:t>
+        <w:rPr>
+          <w:b/>
+          <w:bCs/>
+        </w:rPr>
+        <w:t>Figure 3: Branch Screenshot</w:t>
+      </w:r>
+      <w:r>
+        <w:br/>
+      </w:r>
+      <w:r>
+        <w:drawing>
+          <wp:inline distT="0" distB="0" distL="0" distR="0" wp14:anchorId="6C11B2D1" wp14:editId="6277CC14">
+            <wp:extent cx="5486400" cy="712470"/>
+            <wp:effectExtent l="0" t="0" r="0" b="0"/>
+            <wp:docPr id="1357963847" name="Picture 1" descr="A black background with white text&#10;&#10;AI-generated content may be incorrect."/>
+            <wp:cNvGraphicFramePr>
+              <a:graphicFrameLocks xmlns:a="http://schemas.openxmlformats.org/drawingml/2006/main" noChangeAspect="1"/>
+            </wp:cNvGraphicFramePr>
+            <a:graphic xmlns:a="http://schemas.openxmlformats.org/drawingml/2006/main">
+              <a:graphicData uri="http://schemas.openxmlformats.org/drawingml/2006/picture">
+                <pic:pic xmlns:pic="http://schemas.openxmlformats.org/drawingml/2006/picture">
+                  <pic:nvPicPr>
+                    <pic:cNvPr id="1357963847" name="Picture 1" descr="A black background with white text&#10;&#10;AI-generated content may be incorrect."/>
+                    <pic:cNvPicPr/>
+                  </pic:nvPicPr>
+                  <pic:blipFill>
+                    <a:blip r:embed="rId11"/>
+                    <a:stretch>
+                      <a:fillRect/>
+                    </a:stretch>
+                  </pic:blipFill>
+                  <pic:spPr>
+                    <a:xfrm>
+                      <a:off x="0" y="0"/>
+                      <a:ext cx="5486400" cy="712470"/>
+                    </a:xfrm>
+                    <a:prstGeom prst="rect">
+                      <a:avLst/>
+                    </a:prstGeom>
+                  </pic:spPr>
+                </pic:pic>
+              </a:graphicData>
+            </a:graphic>
+          </wp:inline>
+        </w:drawing>
       </w:r>
     </w:p>
     <w:p>
       <w:r>
-        <w:t>Issue Tracking: Created → Assigned → Resolved → Closed.</w:t>
+        <w:pict w14:anchorId="1B70339A">
+          <v:rect id="_x0000_i1037" style="width:0;height:1.5pt" o:hralign="center" o:hrstd="t" o:hr="t" fillcolor="#a0a0a0" stroked="f"/>
+        </w:pict>
       </w:r>
     </w:p>
     <w:p>
-      <w:r>
-        <w:br w:type="page"/>
+      <w:pPr>
+        <w:rPr>
+          <w:b/>
+          <w:bCs/>
+        </w:rPr>
+      </w:pPr>
+      <w:r>
+        <w:rPr>
+          <w:rFonts w:ascii="Segoe UI Emoji" w:hAnsi="Segoe UI Emoji" w:cs="Segoe UI Emoji"/>
+          <w:b/>
+          <w:bCs/>
+        </w:rPr>
+        <w:t>🟦</w:t>
+      </w:r>
+      <w:r>
+        <w:rPr>
+          <w:b/>
+          <w:bCs/>
+        </w:rPr>
+        <w:t xml:space="preserve"> Task 5: Issue Tracking (GitHub)</w:t>
       </w:r>
     </w:p>
     <w:p>
       <w:pPr>
-        <w:pStyle w:val="Heading1"/>
-      </w:pPr>
-      <w:r>
-        <w:lastRenderedPageBreak/>
-        <w:t>Task 3: Executable Code, Defect Density, CMMI Plan</w:t>
-      </w:r>
+        <w:rPr>
+          <w:b/>
+          <w:bCs/>
+        </w:rPr>
+      </w:pPr>
+      <w:r>
+        <w:rPr>
+          <w:b/>
+          <w:bCs/>
+        </w:rPr>
+        <w:t xml:space="preserve">Figure 4: </w:t>
+      </w:r>
+      <w:bookmarkStart w:id="0" w:name="_Hlk216001837"/>
+      <w:r>
+        <w:rPr>
+          <w:b/>
+          <w:bCs/>
+        </w:rPr>
+        <w:t>GitHub Issue Screenshot</w:t>
+      </w:r>
+      <w:bookmarkEnd w:id="0"/>
     </w:p>
     <w:p>
-      <w:pPr>
-        <w:pStyle w:val="Heading2"/>
-      </w:pPr>
-      <w:r>
-        <w:t>1. Executable Code</w:t>
+      <w:r>
+        <w:drawing>
+          <wp:inline distT="0" distB="0" distL="0" distR="0" wp14:anchorId="4EAA4B97" wp14:editId="2498DE74">
+            <wp:extent cx="5486400" cy="1147445"/>
+            <wp:effectExtent l="0" t="0" r="0" b="0"/>
+            <wp:docPr id="1783787865" name="Picture 1" descr="A computer screen with white text&#10;&#10;AI-generated content may be incorrect."/>
+            <wp:cNvGraphicFramePr>
+              <a:graphicFrameLocks xmlns:a="http://schemas.openxmlformats.org/drawingml/2006/main" noChangeAspect="1"/>
+            </wp:cNvGraphicFramePr>
+            <a:graphic xmlns:a="http://schemas.openxmlformats.org/drawingml/2006/main">
+              <a:graphicData uri="http://schemas.openxmlformats.org/drawingml/2006/picture">
+                <pic:pic xmlns:pic="http://schemas.openxmlformats.org/drawingml/2006/picture">
+                  <pic:nvPicPr>
+                    <pic:cNvPr id="1783787865" name="Picture 1" descr="A computer screen with white text&#10;&#10;AI-generated content may be incorrect."/>
+                    <pic:cNvPicPr/>
+                  </pic:nvPicPr>
+                  <pic:blipFill>
+                    <a:blip r:embed="rId13"/>
+                    <a:stretch>
+                      <a:fillRect/>
+                    </a:stretch>
+                  </pic:blipFill>
+                  <pic:spPr>
+                    <a:xfrm>
+                      <a:off x="0" y="0"/>
+                      <a:ext cx="5486400" cy="1147445"/>
+                    </a:xfrm>
+                    <a:prstGeom prst="rect">
+                      <a:avLst/>
+                    </a:prstGeom>
+                  </pic:spPr>
+                </pic:pic>
+              </a:graphicData>
+            </a:graphic>
+          </wp:inline>
+        </w:drawing>
       </w:r>
     </w:p>
     <w:p>
       <w:r>
-        <w:br/>
-        <w:t>students = [</w:t>
-      </w:r>
-      <w:r>
-        <w:br/>
-        <w:t xml:space="preserve">    {"id":1, "grades":[60,70]},</w:t>
-      </w:r>
-      <w:r>
-        <w:br/>
-        <w:t xml:space="preserve">    {"id":2, "grades":[40,45]},</w:t>
-      </w:r>
-      <w:r>
-        <w:br/>
-        <w:t xml:space="preserve">    {"id":3, "grades":[]}</w:t>
-      </w:r>
-      <w:r>
-        <w:br/>
-        <w:t>]</w:t>
-      </w:r>
-      <w:r>
-        <w:br/>
-      </w:r>
-      <w:r>
-        <w:br/>
-        <w:t>for s in students:</w:t>
-      </w:r>
-      <w:r>
-        <w:br/>
-        <w:t xml:space="preserve">    sum_g = 0</w:t>
-      </w:r>
-      <w:r>
-        <w:br/>
-        <w:t xml:space="preserve">    count = 0</w:t>
-      </w:r>
-      <w:r>
-        <w:br/>
-        <w:t xml:space="preserve">    weak = []</w:t>
-      </w:r>
-      <w:r>
-        <w:br/>
-        <w:t xml:space="preserve">    for g in s["grades"]:</w:t>
-      </w:r>
-      <w:r>
-        <w:br/>
-        <w:t xml:space="preserve">        sum_g += g</w:t>
-      </w:r>
-      <w:r>
-        <w:br/>
-        <w:t xml:space="preserve">        count += 1</w:t>
-      </w:r>
-      <w:r>
-        <w:br/>
-        <w:t xml:space="preserve">        if g &lt; 50:</w:t>
-      </w:r>
-      <w:r>
-        <w:br/>
-        <w:t xml:space="preserve">            weak.append(g)</w:t>
-      </w:r>
-      <w:r>
-        <w:br/>
-        <w:t xml:space="preserve">    average = sum_g / count if count&gt;0 else 0</w:t>
-      </w:r>
-      <w:r>
-        <w:br/>
-        <w:t xml:space="preserve">    status = "At Risk" if average &lt; 50 else "OK"</w:t>
-      </w:r>
-      <w:r>
-        <w:br/>
-        <w:t xml:space="preserve">    print(f"Student {s['id']} - avg: {average}, weak: {weak}, status: {status}")</w:t>
-      </w:r>
-      <w:r>
-        <w:br/>
+        <w:t>Figure 5 – Git Log Graph</w:t>
       </w:r>
     </w:p>
     <w:p>
-      <w:pPr>
-        <w:pStyle w:val="Heading2"/>
-      </w:pPr>
-      <w:r>
-        <w:t>2. Defect Density Calculation</w:t>
+      <w:r>
+        <w:rPr>
+          <w:b/>
+          <w:bCs/>
+        </w:rPr>
+        <w:t>4.1 Git Commit History</w:t>
       </w:r>
     </w:p>
     <w:p>
       <w:r>
-        <w:t>LOC = 80</w:t>
-      </w:r>
-      <w:r>
-        <w:br/>
-        <w:t>Defects Found = 2</w:t>
-      </w:r>
-      <w:r>
-        <w:br/>
-        <w:t>KLOC = 0.08</w:t>
-      </w:r>
-      <w:r>
-        <w:br/>
-        <w:t>Defect Density = 2 / 0.08 = 25 defects/KLOC</w:t>
+        <w:drawing>
+          <wp:inline distT="0" distB="0" distL="0" distR="0" wp14:anchorId="77704D0E" wp14:editId="56B8C233">
+            <wp:extent cx="5486400" cy="920115"/>
+            <wp:effectExtent l="0" t="0" r="0" b="0"/>
+            <wp:docPr id="1935068138" name="Picture 1" descr="A black screen with white text&#10;&#10;AI-generated content may be incorrect."/>
+            <wp:cNvGraphicFramePr>
+              <a:graphicFrameLocks xmlns:a="http://schemas.openxmlformats.org/drawingml/2006/main" noChangeAspect="1"/>
+            </wp:cNvGraphicFramePr>
+            <a:graphic xmlns:a="http://schemas.openxmlformats.org/drawingml/2006/main">
+              <a:graphicData uri="http://schemas.openxmlformats.org/drawingml/2006/picture">
+                <pic:pic xmlns:pic="http://schemas.openxmlformats.org/drawingml/2006/picture">
+                  <pic:nvPicPr>
+                    <pic:cNvPr id="1935068138" name="Picture 1" descr="A black screen with white text&#10;&#10;AI-generated content may be incorrect."/>
+                    <pic:cNvPicPr/>
+                  </pic:nvPicPr>
+                  <pic:blipFill>
+                    <a:blip r:embed="rId10"/>
+                    <a:stretch>
+                      <a:fillRect/>
+                    </a:stretch>
+                  </pic:blipFill>
+                  <pic:spPr>
+                    <a:xfrm>
+                      <a:off x="0" y="0"/>
+                      <a:ext cx="5486400" cy="920115"/>
+                    </a:xfrm>
+                    <a:prstGeom prst="rect">
+                      <a:avLst/>
+                    </a:prstGeom>
+                  </pic:spPr>
+                </pic:pic>
+              </a:graphicData>
+            </a:graphic>
+          </wp:inline>
+        </w:drawing>
       </w:r>
     </w:p>
     <w:p>
-      <w:pPr>
-        <w:pStyle w:val="Heading2"/>
-      </w:pPr>
-      <w:r>
-        <w:t>3. CMMI Improvement Plan</w:t>
+      <w:r>
+        <w:pict w14:anchorId="3A784954">
+          <v:rect id="_x0000_i1038" style="width:0;height:1.5pt" o:hralign="center" o:hrstd="t" o:hr="t" fillcolor="#a0a0a0" stroked="f"/>
+        </w:pict>
       </w:r>
     </w:p>
     <w:p>
-      <w:r>
-        <w:br/>
-        <w:t>Current Level: Level 2 (Managed)</w:t>
-      </w:r>
-      <w:r>
-        <w:br/>
-      </w:r>
-      <w:r>
-        <w:br/>
-        <w:t>To reach Level 3:</w:t>
-      </w:r>
-      <w:r>
-        <w:br/>
-        <w:t>1. Document all processes (coding standards, testing procedures).</w:t>
-      </w:r>
-      <w:r>
-        <w:br/>
-        <w:t>2. Introduce peer reviews and design reviews.</w:t>
-      </w:r>
-      <w:r>
-        <w:br/>
-        <w:t>3. Automate testing using CI tools (GitHub Actions/Jenkins).</w:t>
-      </w:r>
-      <w:r>
-        <w:br/>
-        <w:t>4. Use SonarQube for static quality analysis.</w:t>
-      </w:r>
-      <w:r>
-        <w:br/>
-      </w:r>
+      <w:pPr>
+        <w:rPr>
+          <w:rFonts w:ascii="Segoe UI Emoji" w:hAnsi="Segoe UI Emoji" w:cs="Segoe UI Emoji"/>
+          <w:b/>
+          <w:bCs/>
+        </w:rPr>
+      </w:pPr>
     </w:p>
     <w:p>
-      <w:r>
-        <w:br w:type="page"/>
-      </w:r>
+      <w:pPr>
+        <w:rPr>
+          <w:rFonts w:ascii="Segoe UI Emoji" w:hAnsi="Segoe UI Emoji" w:cs="Segoe UI Emoji"/>
+          <w:b/>
+          <w:bCs/>
+        </w:rPr>
+      </w:pPr>
     </w:p>
     <w:p>
       <w:pPr>
-        <w:pStyle w:val="Heading1"/>
-      </w:pPr>
-      <w:r>
-        <w:lastRenderedPageBreak/>
-        <w:t>References</w:t>
+        <w:rPr>
+          <w:rFonts w:ascii="Segoe UI Emoji" w:hAnsi="Segoe UI Emoji" w:cs="Segoe UI Emoji"/>
+          <w:b/>
+          <w:bCs/>
+        </w:rPr>
+      </w:pPr>
+      <w:r>
+        <w:rPr>
+          <w:rFonts w:ascii="Segoe UI Emoji" w:hAnsi="Segoe UI Emoji" w:cs="Segoe UI Emoji"/>
+          <w:b/>
+          <w:bCs/>
+        </w:rPr>
+        <w:t>Figure 6 – Git Branches</w:t>
+      </w:r>
+      <w:r>
+        <w:rPr>
+          <w:rFonts w:ascii="Segoe UI Emoji" w:hAnsi="Segoe UI Emoji" w:cs="Segoe UI Emoji"/>
+          <w:b/>
+          <w:bCs/>
+        </w:rPr>
+        <w:t xml:space="preserve"> </w:t>
+      </w:r>
+      <w:r>
+        <w:rPr>
+          <w:rFonts w:ascii="Segoe UI Emoji" w:hAnsi="Segoe UI Emoji" w:cs="Segoe UI Emoji"/>
+          <w:b/>
+          <w:bCs/>
+        </w:rPr>
+        <w:t>4.2 Git Branches</w:t>
       </w:r>
     </w:p>
     <w:p>
-      <w:r>
-        <w:t>CMMI Institute. (2020). CMMI Model.</w:t>
-      </w:r>
-      <w:r>
-        <w:br/>
-        <w:t>Pressman, R. (2014). Software Engineering: A Practitioner’s Approach.</w:t>
+      <w:pPr>
+        <w:rPr>
+          <w:rFonts w:ascii="Segoe UI Emoji" w:hAnsi="Segoe UI Emoji" w:cs="Segoe UI Emoji"/>
+          <w:b/>
+          <w:bCs/>
+        </w:rPr>
+      </w:pPr>
+      <w:r>
+        <w:rPr>
+          <w:rFonts w:ascii="Segoe UI Emoji" w:hAnsi="Segoe UI Emoji" w:cs="Segoe UI Emoji"/>
+          <w:b/>
+          <w:bCs/>
+        </w:rPr>
+        <w:drawing>
+          <wp:inline distT="0" distB="0" distL="0" distR="0" wp14:anchorId="5185A60F" wp14:editId="3781D421">
+            <wp:extent cx="4930567" cy="1044030"/>
+            <wp:effectExtent l="0" t="0" r="3810" b="3810"/>
+            <wp:docPr id="469448973" name="Picture 1" descr="A black screen with white text&#10;&#10;AI-generated content may be incorrect."/>
+            <wp:cNvGraphicFramePr>
+              <a:graphicFrameLocks xmlns:a="http://schemas.openxmlformats.org/drawingml/2006/main" noChangeAspect="1"/>
+            </wp:cNvGraphicFramePr>
+            <a:graphic xmlns:a="http://schemas.openxmlformats.org/drawingml/2006/main">
+              <a:graphicData uri="http://schemas.openxmlformats.org/drawingml/2006/picture">
+                <pic:pic xmlns:pic="http://schemas.openxmlformats.org/drawingml/2006/picture">
+                  <pic:nvPicPr>
+                    <pic:cNvPr id="469448973" name="Picture 1" descr="A black screen with white text&#10;&#10;AI-generated content may be incorrect."/>
+                    <pic:cNvPicPr/>
+                  </pic:nvPicPr>
+                  <pic:blipFill>
+                    <a:blip r:embed="rId12"/>
+                    <a:stretch>
+                      <a:fillRect/>
+                    </a:stretch>
+                  </pic:blipFill>
+                  <pic:spPr>
+                    <a:xfrm>
+                      <a:off x="0" y="0"/>
+                      <a:ext cx="4930567" cy="1044030"/>
+                    </a:xfrm>
+                    <a:prstGeom prst="rect">
+                      <a:avLst/>
+                    </a:prstGeom>
+                  </pic:spPr>
+                </pic:pic>
+              </a:graphicData>
+            </a:graphic>
+          </wp:inline>
+        </w:drawing>
       </w:r>
     </w:p>
+    <w:p>
+      <w:pPr>
+        <w:rPr>
+          <w:rFonts w:ascii="Segoe UI Emoji" w:hAnsi="Segoe UI Emoji" w:cs="Segoe UI Emoji"/>
+          <w:b/>
+          <w:bCs/>
+        </w:rPr>
+      </w:pPr>
+    </w:p>
+    <w:p>
+      <w:pPr>
+        <w:rPr>
+          <w:rFonts w:ascii="Segoe UI Emoji" w:hAnsi="Segoe UI Emoji" w:cs="Segoe UI Emoji"/>
+          <w:b/>
+          <w:bCs/>
+        </w:rPr>
+      </w:pPr>
+    </w:p>
+    <w:p>
+      <w:pPr>
+        <w:rPr>
+          <w:rFonts w:ascii="Segoe UI Emoji" w:hAnsi="Segoe UI Emoji" w:cs="Segoe UI Emoji"/>
+          <w:b/>
+          <w:bCs/>
+        </w:rPr>
+      </w:pPr>
+    </w:p>
+    <w:p/>
     <w:sectPr>
       <w:pgSz w:w="12240" w:h="15840"/>
       <w:pgMar w:top="1440" w:right="1800" w:bottom="1440" w:left="1800" w:header="720" w:footer="720" w:gutter="0"/>
@@ -1754,6 +2506,56 @@
     </w:sectPr>
   </w:body>
 </w:document>
+</file>
+
+<file path=word/endnotes.xml><?xml version="1.0" encoding="utf-8"?>
+<w:endnotes xmlns:wpc="http://schemas.microsoft.com/office/word/2010/wordprocessingCanvas" xmlns:cx="http://schemas.microsoft.com/office/drawing/2014/chartex" xmlns:cx1="http://schemas.microsoft.com/office/drawing/2015/9/8/chartex" xmlns:cx2="http://schemas.microsoft.com/office/drawing/2015/10/21/chartex" xmlns:cx3="http://schemas.microsoft.com/office/drawing/2016/5/9/chartex" xmlns:cx4="http://schemas.microsoft.com/office/drawing/2016/5/10/chartex" xmlns:cx5="http://schemas.microsoft.com/office/drawing/2016/5/11/chartex" xmlns:cx6="http://schemas.microsoft.com/office/drawing/2016/5/12/chartex" xmlns:cx7="http://schemas.microsoft.com/office/drawing/2016/5/13/chartex" xmlns:cx8="http://schemas.microsoft.com/office/drawing/2016/5/14/chartex" xmlns:mc="http://schemas.openxmlformats.org/markup-compatibility/2006" xmlns:aink="http://schemas.microsoft.com/office/drawing/2016/ink" xmlns:am3d="http://schemas.microsoft.com/office/drawing/2017/model3d" xmlns:o="urn:schemas-microsoft-com:office:office" xmlns:oel="http://schemas.microsoft.com/office/2019/extlst" xmlns:r="http://schemas.openxmlformats.org/officeDocument/2006/relationships" xmlns:m="http://schemas.openxmlformats.org/officeDocument/2006/math" xmlns:v="urn:schemas-microsoft-com:vml" xmlns:wp14="http://schemas.microsoft.com/office/word/2010/wordprocessingDrawing" xmlns:wp="http://schemas.openxmlformats.org/drawingml/2006/wordprocessingDrawing" xmlns:w10="urn:schemas-microsoft-com:office:word" xmlns:w="http://schemas.openxmlformats.org/wordprocessingml/2006/main" xmlns:w14="http://schemas.microsoft.com/office/word/2010/wordml" xmlns:w15="http://schemas.microsoft.com/office/word/2012/wordml" xmlns:w16cex="http://schemas.microsoft.com/office/word/2018/wordml/cex" xmlns:w16cid="http://schemas.microsoft.com/office/word/2016/wordml/cid" xmlns:w16="http://schemas.microsoft.com/office/word/2018/wordml" xmlns:w16du="http://schemas.microsoft.com/office/word/2023/wordml/word16du" xmlns:w16sdtdh="http://schemas.microsoft.com/office/word/2020/wordml/sdtdatahash" xmlns:w16sdtfl="http://schemas.microsoft.com/office/word/2024/wordml/sdtformatlock" xmlns:w16se="http://schemas.microsoft.com/office/word/2015/wordml/symex" xmlns:wpg="http://schemas.microsoft.com/office/word/2010/wordprocessingGroup" xmlns:wpi="http://schemas.microsoft.com/office/word/2010/wordprocessingInk" xmlns:wne="http://schemas.microsoft.com/office/word/2006/wordml" xmlns:wps="http://schemas.microsoft.com/office/word/2010/wordprocessingShape" mc:Ignorable="w14 w15 w16se w16cid w16 w16cex w16sdtdh w16sdtfl w16du wp14">
+  <w:endnote w:type="separator" w:id="-1">
+    <w:p>
+      <w:pPr>
+        <w:spacing w:after="0" w:line="240" w:lineRule="auto"/>
+      </w:pPr>
+      <w:r>
+        <w:separator/>
+      </w:r>
+    </w:p>
+  </w:endnote>
+  <w:endnote w:type="continuationSeparator" w:id="0">
+    <w:p>
+      <w:pPr>
+        <w:spacing w:after="0" w:line="240" w:lineRule="auto"/>
+      </w:pPr>
+      <w:r>
+        <w:continuationSeparator/>
+      </w:r>
+    </w:p>
+  </w:endnote>
+</w:endnotes>
+</file>
+
+<file path=word/footnotes.xml><?xml version="1.0" encoding="utf-8"?>
+<w:footnotes xmlns:wpc="http://schemas.microsoft.com/office/word/2010/wordprocessingCanvas" xmlns:cx="http://schemas.microsoft.com/office/drawing/2014/chartex" xmlns:cx1="http://schemas.microsoft.com/office/drawing/2015/9/8/chartex" xmlns:cx2="http://schemas.microsoft.com/office/drawing/2015/10/21/chartex" xmlns:cx3="http://schemas.microsoft.com/office/drawing/2016/5/9/chartex" xmlns:cx4="http://schemas.microsoft.com/office/drawing/2016/5/10/chartex" xmlns:cx5="http://schemas.microsoft.com/office/drawing/2016/5/11/chartex" xmlns:cx6="http://schemas.microsoft.com/office/drawing/2016/5/12/chartex" xmlns:cx7="http://schemas.microsoft.com/office/drawing/2016/5/13/chartex" xmlns:cx8="http://schemas.microsoft.com/office/drawing/2016/5/14/chartex" xmlns:mc="http://schemas.openxmlformats.org/markup-compatibility/2006" xmlns:aink="http://schemas.microsoft.com/office/drawing/2016/ink" xmlns:am3d="http://schemas.microsoft.com/office/drawing/2017/model3d" xmlns:o="urn:schemas-microsoft-com:office:office" xmlns:oel="http://schemas.microsoft.com/office/2019/extlst" xmlns:r="http://schemas.openxmlformats.org/officeDocument/2006/relationships" xmlns:m="http://schemas.openxmlformats.org/officeDocument/2006/math" xmlns:v="urn:schemas-microsoft-com:vml" xmlns:wp14="http://schemas.microsoft.com/office/word/2010/wordprocessingDrawing" xmlns:wp="http://schemas.openxmlformats.org/drawingml/2006/wordprocessingDrawing" xmlns:w10="urn:schemas-microsoft-com:office:word" xmlns:w="http://schemas.openxmlformats.org/wordprocessingml/2006/main" xmlns:w14="http://schemas.microsoft.com/office/word/2010/wordml" xmlns:w15="http://schemas.microsoft.com/office/word/2012/wordml" xmlns:w16cex="http://schemas.microsoft.com/office/word/2018/wordml/cex" xmlns:w16cid="http://schemas.microsoft.com/office/word/2016/wordml/cid" xmlns:w16="http://schemas.microsoft.com/office/word/2018/wordml" xmlns:w16du="http://schemas.microsoft.com/office/word/2023/wordml/word16du" xmlns:w16sdtdh="http://schemas.microsoft.com/office/word/2020/wordml/sdtdatahash" xmlns:w16sdtfl="http://schemas.microsoft.com/office/word/2024/wordml/sdtformatlock" xmlns:w16se="http://schemas.microsoft.com/office/word/2015/wordml/symex" xmlns:wpg="http://schemas.microsoft.com/office/word/2010/wordprocessingGroup" xmlns:wpi="http://schemas.microsoft.com/office/word/2010/wordprocessingInk" xmlns:wne="http://schemas.microsoft.com/office/word/2006/wordml" xmlns:wps="http://schemas.microsoft.com/office/word/2010/wordprocessingShape" mc:Ignorable="w14 w15 w16se w16cid w16 w16cex w16sdtdh w16sdtfl w16du wp14">
+  <w:footnote w:type="separator" w:id="-1">
+    <w:p>
+      <w:pPr>
+        <w:spacing w:after="0" w:line="240" w:lineRule="auto"/>
+      </w:pPr>
+      <w:r>
+        <w:separator/>
+      </w:r>
+    </w:p>
+  </w:footnote>
+  <w:footnote w:type="continuationSeparator" w:id="0">
+    <w:p>
+      <w:pPr>
+        <w:spacing w:after="0" w:line="240" w:lineRule="auto"/>
+      </w:pPr>
+      <w:r>
+        <w:continuationSeparator/>
+      </w:r>
+    </w:p>
+  </w:footnote>
+</w:footnotes>
 </file>
 
 <file path=word/numbering.xml><?xml version="1.0" encoding="utf-8"?>
@@ -1930,6 +2732,128 @@
     </w:lvl>
   </w:abstractNum>
   <w:abstractNum w:abstractNumId="9" w15:restartNumberingAfterBreak="0">
+    <w:nsid w:val="131D7B78"/>
+    <w:multiLevelType w:val="multilevel"/>
+    <w:tmpl w:val="BDF29AAE"/>
+    <w:lvl w:ilvl="0">
+      <w:start w:val="1"/>
+      <w:numFmt w:val="decimal"/>
+      <w:lvlText w:val="%1."/>
+      <w:lvlJc w:val="left"/>
+      <w:pPr>
+        <w:ind w:left="720" w:hanging="360"/>
+      </w:pPr>
+      <w:rPr>
+        <w:rFonts w:hint="default"/>
+        <w:b/>
+      </w:rPr>
+    </w:lvl>
+    <w:lvl w:ilvl="1">
+      <w:start w:val="2"/>
+      <w:numFmt w:val="decimal"/>
+      <w:isLgl/>
+      <w:lvlText w:val="%1.%2"/>
+      <w:lvlJc w:val="left"/>
+      <w:pPr>
+        <w:ind w:left="1080" w:hanging="360"/>
+      </w:pPr>
+      <w:rPr>
+        <w:rFonts w:hint="default"/>
+      </w:rPr>
+    </w:lvl>
+    <w:lvl w:ilvl="2">
+      <w:start w:val="1"/>
+      <w:numFmt w:val="decimal"/>
+      <w:isLgl/>
+      <w:lvlText w:val="%1.%2.%3"/>
+      <w:lvlJc w:val="left"/>
+      <w:pPr>
+        <w:ind w:left="1800" w:hanging="720"/>
+      </w:pPr>
+      <w:rPr>
+        <w:rFonts w:hint="default"/>
+      </w:rPr>
+    </w:lvl>
+    <w:lvl w:ilvl="3">
+      <w:start w:val="1"/>
+      <w:numFmt w:val="decimal"/>
+      <w:isLgl/>
+      <w:lvlText w:val="%1.%2.%3.%4"/>
+      <w:lvlJc w:val="left"/>
+      <w:pPr>
+        <w:ind w:left="2160" w:hanging="720"/>
+      </w:pPr>
+      <w:rPr>
+        <w:rFonts w:hint="default"/>
+      </w:rPr>
+    </w:lvl>
+    <w:lvl w:ilvl="4">
+      <w:start w:val="1"/>
+      <w:numFmt w:val="decimal"/>
+      <w:isLgl/>
+      <w:lvlText w:val="%1.%2.%3.%4.%5"/>
+      <w:lvlJc w:val="left"/>
+      <w:pPr>
+        <w:ind w:left="2880" w:hanging="1080"/>
+      </w:pPr>
+      <w:rPr>
+        <w:rFonts w:hint="default"/>
+      </w:rPr>
+    </w:lvl>
+    <w:lvl w:ilvl="5">
+      <w:start w:val="1"/>
+      <w:numFmt w:val="decimal"/>
+      <w:isLgl/>
+      <w:lvlText w:val="%1.%2.%3.%4.%5.%6"/>
+      <w:lvlJc w:val="left"/>
+      <w:pPr>
+        <w:ind w:left="3240" w:hanging="1080"/>
+      </w:pPr>
+      <w:rPr>
+        <w:rFonts w:hint="default"/>
+      </w:rPr>
+    </w:lvl>
+    <w:lvl w:ilvl="6">
+      <w:start w:val="1"/>
+      <w:numFmt w:val="decimal"/>
+      <w:isLgl/>
+      <w:lvlText w:val="%1.%2.%3.%4.%5.%6.%7"/>
+      <w:lvlJc w:val="left"/>
+      <w:pPr>
+        <w:ind w:left="3960" w:hanging="1440"/>
+      </w:pPr>
+      <w:rPr>
+        <w:rFonts w:hint="default"/>
+      </w:rPr>
+    </w:lvl>
+    <w:lvl w:ilvl="7">
+      <w:start w:val="1"/>
+      <w:numFmt w:val="decimal"/>
+      <w:isLgl/>
+      <w:lvlText w:val="%1.%2.%3.%4.%5.%6.%7.%8"/>
+      <w:lvlJc w:val="left"/>
+      <w:pPr>
+        <w:ind w:left="4320" w:hanging="1440"/>
+      </w:pPr>
+      <w:rPr>
+        <w:rFonts w:hint="default"/>
+      </w:rPr>
+    </w:lvl>
+    <w:lvl w:ilvl="8">
+      <w:start w:val="1"/>
+      <w:numFmt w:val="decimal"/>
+      <w:isLgl/>
+      <w:lvlText w:val="%1.%2.%3.%4.%5.%6.%7.%8.%9"/>
+      <w:lvlJc w:val="left"/>
+      <w:pPr>
+        <w:ind w:left="5040" w:hanging="1800"/>
+      </w:pPr>
+      <w:rPr>
+        <w:rFonts w:hint="default"/>
+      </w:rPr>
+    </w:lvl>
+  </w:abstractNum>
+  <w:abstractNum w:abstractNumId="10" w15:restartNumberingAfterBreak="0">
     <w:nsid w:val="1DC66211"/>
     <w:multiLevelType w:val="multilevel"/>
     <w:tmpl w:val="D41E38EA"/>
@@ -2078,7 +3002,7 @@
       </w:rPr>
     </w:lvl>
   </w:abstractNum>
-  <w:abstractNum w:abstractNumId="10" w15:restartNumberingAfterBreak="0">
+  <w:abstractNum w:abstractNumId="11" w15:restartNumberingAfterBreak="0">
     <w:nsid w:val="1F7874BA"/>
     <w:multiLevelType w:val="multilevel"/>
     <w:tmpl w:val="CA8AC1A4"/>
@@ -2191,7 +3115,7 @@
       </w:pPr>
     </w:lvl>
   </w:abstractNum>
-  <w:abstractNum w:abstractNumId="11" w15:restartNumberingAfterBreak="0">
+  <w:abstractNum w:abstractNumId="12" w15:restartNumberingAfterBreak="0">
     <w:nsid w:val="29A5600A"/>
     <w:multiLevelType w:val="multilevel"/>
     <w:tmpl w:val="597A367E"/>
@@ -2340,7 +3264,7 @@
       </w:rPr>
     </w:lvl>
   </w:abstractNum>
-  <w:abstractNum w:abstractNumId="12" w15:restartNumberingAfterBreak="0">
+  <w:abstractNum w:abstractNumId="13" w15:restartNumberingAfterBreak="0">
     <w:nsid w:val="30893D1F"/>
     <w:multiLevelType w:val="multilevel"/>
     <w:tmpl w:val="2A9E5B98"/>
@@ -2489,7 +3413,7 @@
       </w:rPr>
     </w:lvl>
   </w:abstractNum>
-  <w:abstractNum w:abstractNumId="13" w15:restartNumberingAfterBreak="0">
+  <w:abstractNum w:abstractNumId="14" w15:restartNumberingAfterBreak="0">
     <w:nsid w:val="5AC21C9F"/>
     <w:multiLevelType w:val="multilevel"/>
     <w:tmpl w:val="89BA0CDC"/>
@@ -2630,19 +3554,22 @@
     <w:abstractNumId w:val="0"/>
   </w:num>
   <w:num w:numId="10" w16cid:durableId="1331064533">
+    <w:abstractNumId w:val="14"/>
+  </w:num>
+  <w:num w:numId="11" w16cid:durableId="824321835">
+    <w:abstractNumId w:val="11"/>
+  </w:num>
+  <w:num w:numId="12" w16cid:durableId="1837456784">
+    <w:abstractNumId w:val="10"/>
+  </w:num>
+  <w:num w:numId="13" w16cid:durableId="432016248">
     <w:abstractNumId w:val="13"/>
   </w:num>
-  <w:num w:numId="11" w16cid:durableId="824321835">
-    <w:abstractNumId w:val="10"/>
-  </w:num>
-  <w:num w:numId="12" w16cid:durableId="1837456784">
-    <w:abstractNumId w:val="9"/>
-  </w:num>
-  <w:num w:numId="13" w16cid:durableId="432016248">
+  <w:num w:numId="14" w16cid:durableId="1995529922">
     <w:abstractNumId w:val="12"/>
   </w:num>
-  <w:num w:numId="14" w16cid:durableId="1995529922">
-    <w:abstractNumId w:val="11"/>
+  <w:num w:numId="15" w16cid:durableId="1823036933">
+    <w:abstractNumId w:val="9"/>
   </w:num>
 </w:numbering>
 </file>

</xml_diff>